<commit_message>
natalieeeeee added my lil bits to career and tools
</commit_message>
<xml_diff>
--- a/ReportContent/CareerPlans.docx
+++ b/ReportContent/CareerPlans.docx
@@ -188,7 +188,21 @@
         <w:rPr>
           <w:lang w:val="en-AU" w:eastAsia="ja-JP"/>
         </w:rPr>
-        <w:t>One of the jobs that stands somewhat alone compared to the rest is Game UI Programmer as it incorporates design alongside code, but doesn’t hold the same emphasis on the running of the core game like Connor’s choice of Multiplayer Game Engineer.  Game UI Programmers are more involved in the front end development of the game, focusing on the end-user experience by creating a design that is intuitive and easy to navigate. Gameplay Engineers control the back end of the game, making sure it runs the way it was intended. These two jobs would work rather closely with each other to reach final objectives.</w:t>
+        <w:t xml:space="preserve">One of the jobs that stands somewhat alone compared to the rest is Game UI Programmer as it incorporates design alongside code, but doesn’t hold the same emphasis on the running of the core game like Connor’s choice of Multiplayer Game Engineer.  Game UI Programmers are more involved in the </w:t>
+      </w:r>
+      <w:proofErr w:type="gramStart"/>
+      <w:r>
+        <w:rPr>
+          <w:lang w:val="en-AU" w:eastAsia="ja-JP"/>
+        </w:rPr>
+        <w:t>front end</w:t>
+      </w:r>
+      <w:proofErr w:type="gramEnd"/>
+      <w:r>
+        <w:rPr>
+          <w:lang w:val="en-AU" w:eastAsia="ja-JP"/>
+        </w:rPr>
+        <w:t xml:space="preserve"> development of the game, focusing on the end-user experience by creating a design that is intuitive and easy to navigate. Gameplay Engineers control the back end of the game, making sure it runs the way it was intended. These two jobs would work rather closely with each other to reach final objectives.</w:t>
       </w:r>
     </w:p>
     <w:p>
@@ -303,15 +317,7 @@
         <w:t>Natalie</w:t>
       </w:r>
       <w:r>
-        <w:t xml:space="preserve">: After </w:t>
-      </w:r>
-      <w:proofErr w:type="spellStart"/>
-      <w:r>
-        <w:t>analysing</w:t>
-      </w:r>
-      <w:proofErr w:type="spellEnd"/>
-      <w:r>
-        <w:t xml:space="preserve"> the Burning Glass Technologies data, it is clear to me that the job of a UI Game Programmer is quite a niche title in the IT world. UX designer (user experience) is the only similar alternative, and is ranked in the bottom five job titles. This has made me evaluate what draws me to the job in order to branch out into other titles. One of the key things that attracts me to it is design, and seeing that graphic design and creativity are still highly sought-after skills, I think I would there would be opportunities in other fields that combine design and code skills.</w:t>
+        <w:t>: After analysing the Burning Glass Technologies data, it is clear to me that the job of a UI Game Programmer is quite a niche title in the IT world. UX designer (user experience) is the only similar alternative, and is ranked in the bottom five job titles. This has made me evaluate what draws me to the job in order to branch out into other titles. One of the key things that attracts me to it is design, and seeing that graphic design and creativity are still highly sought-after skills, I think I would there would be opportunities in other fields that combine design and code skills.</w:t>
       </w:r>
     </w:p>
     <w:p>
@@ -330,7 +336,15 @@
         <w:t>Oliver</w:t>
       </w:r>
       <w:r>
-        <w:t>: My ideal job has not changed after reading the Burning Glass Technologies data. My goal is to be a Game Developer/Software Engineer. After seeing the data I have noticed that a lot of the higher up skill sets are related to skills I believe a software engineer should have and a skills that employers are looking for, leading me to believe following my career choice could create amazing opportunities in the future. Therefore, I am not changing my ideal job and do not believe it is changing any time soon.</w:t>
+        <w:t xml:space="preserve">: My ideal job has not changed after reading the Burning Glass Technologies data. My goal is to be a Game Developer/Software Engineer. After seeing the </w:t>
+      </w:r>
+      <w:proofErr w:type="gramStart"/>
+      <w:r>
+        <w:t>data</w:t>
+      </w:r>
+      <w:proofErr w:type="gramEnd"/>
+      <w:r>
+        <w:t xml:space="preserve"> I have noticed that a lot of the higher up skill sets are related to skills I believe a software engineer should have and a skills that employers are looking for, leading me to believe following my career choice could create amazing opportunities in the future. Therefore, I am not changing my ideal job and do not believe it is changing any time soon.</w:t>
       </w:r>
     </w:p>
     <w:p>
@@ -826,40 +840,240 @@
       <w:pPr>
         <w:pStyle w:val="NoSpacing"/>
         <w:rPr>
-          <w:sz w:val="24"/>
-          <w:szCs w:val="24"/>
-          <w:lang w:val="en-AU" w:eastAsia="ja-JP"/>
-        </w:rPr>
-      </w:pPr>
-      <w:r>
-        <w:rPr>
-          <w:b/>
-          <w:sz w:val="40"/>
-          <w:szCs w:val="40"/>
-          <w:lang w:val="en-AU" w:eastAsia="ja-JP"/>
-        </w:rPr>
-        <w:t xml:space="preserve">Natalie - </w:t>
-      </w:r>
-    </w:p>
-    <w:p>
-      <w:pPr>
-        <w:pStyle w:val="NoSpacing"/>
-        <w:rPr>
-          <w:sz w:val="40"/>
-          <w:szCs w:val="40"/>
-          <w:lang w:val="en-AU" w:eastAsia="ja-JP"/>
-        </w:rPr>
-      </w:pPr>
-    </w:p>
-    <w:p>
-      <w:pPr>
-        <w:pStyle w:val="NoSpacing"/>
-        <w:rPr>
-          <w:sz w:val="40"/>
-          <w:szCs w:val="40"/>
-          <w:lang w:val="en-AU" w:eastAsia="ja-JP"/>
-        </w:rPr>
-      </w:pPr>
+          <w:b/>
+          <w:sz w:val="40"/>
+          <w:szCs w:val="40"/>
+          <w:lang w:val="en-AU" w:eastAsia="ja-JP"/>
+        </w:rPr>
+      </w:pPr>
+      <w:r>
+        <w:rPr>
+          <w:b/>
+          <w:sz w:val="40"/>
+          <w:szCs w:val="40"/>
+          <w:lang w:val="en-AU" w:eastAsia="ja-JP"/>
+        </w:rPr>
+        <w:t xml:space="preserve">Natalie </w:t>
+      </w:r>
+      <w:r>
+        <w:rPr>
+          <w:b/>
+          <w:sz w:val="40"/>
+          <w:szCs w:val="40"/>
+          <w:lang w:val="en-AU" w:eastAsia="ja-JP"/>
+        </w:rPr>
+        <w:t>–</w:t>
+      </w:r>
+      <w:r>
+        <w:rPr>
+          <w:b/>
+          <w:sz w:val="40"/>
+          <w:szCs w:val="40"/>
+          <w:lang w:val="en-AU" w:eastAsia="ja-JP"/>
+        </w:rPr>
+        <w:t xml:space="preserve"> </w:t>
+      </w:r>
+    </w:p>
+    <w:p>
+      <w:pPr>
+        <w:pStyle w:val="NoSpacing"/>
+        <w:rPr>
+          <w:bCs/>
+          <w:sz w:val="24"/>
+          <w:szCs w:val="24"/>
+          <w:lang w:val="en-AU" w:eastAsia="ja-JP"/>
+        </w:rPr>
+      </w:pPr>
+      <w:r>
+        <w:rPr>
+          <w:bCs/>
+          <w:sz w:val="24"/>
+          <w:szCs w:val="24"/>
+          <w:lang w:val="en-AU" w:eastAsia="ja-JP"/>
+        </w:rPr>
+        <w:t>Or</w:t>
+      </w:r>
+      <w:r>
+        <w:rPr>
+          <w:bCs/>
+          <w:sz w:val="24"/>
+          <w:szCs w:val="24"/>
+          <w:lang w:val="en-AU" w:eastAsia="ja-JP"/>
+        </w:rPr>
+        <w:t>iginally, I had chosen game UI designer as my ideal job. However, over the past 10 weeks I’ve had a change of mind. Although I would love to be apart of the game industry as video games are a big part of my life.</w:t>
+      </w:r>
+    </w:p>
+    <w:p>
+      <w:pPr>
+        <w:pStyle w:val="NoSpacing"/>
+        <w:rPr>
+          <w:bCs/>
+          <w:sz w:val="24"/>
+          <w:szCs w:val="24"/>
+          <w:lang w:val="en-AU" w:eastAsia="ja-JP"/>
+        </w:rPr>
+      </w:pPr>
+    </w:p>
+    <w:p>
+      <w:pPr>
+        <w:pStyle w:val="NoSpacing"/>
+        <w:rPr>
+          <w:bCs/>
+          <w:sz w:val="24"/>
+          <w:szCs w:val="24"/>
+          <w:lang w:val="en-AU" w:eastAsia="ja-JP"/>
+        </w:rPr>
+      </w:pPr>
+      <w:r>
+        <w:rPr>
+          <w:bCs/>
+          <w:sz w:val="24"/>
+          <w:szCs w:val="24"/>
+          <w:lang w:val="en-AU" w:eastAsia="ja-JP"/>
+        </w:rPr>
+        <w:t>Through the Intro to IT course, I have made three websites, and I have enjoyed the process.</w:t>
+      </w:r>
+      <w:r>
+        <w:rPr>
+          <w:bCs/>
+          <w:sz w:val="24"/>
+          <w:szCs w:val="24"/>
+          <w:lang w:val="en-AU" w:eastAsia="ja-JP"/>
+        </w:rPr>
+        <w:t xml:space="preserve"> I also made and designed our group’s logo, app assets and the app logo.</w:t>
+      </w:r>
+      <w:r>
+        <w:rPr>
+          <w:bCs/>
+          <w:sz w:val="24"/>
+          <w:szCs w:val="24"/>
+          <w:lang w:val="en-AU" w:eastAsia="ja-JP"/>
+        </w:rPr>
+        <w:t xml:space="preserve"> </w:t>
+      </w:r>
+      <w:r>
+        <w:rPr>
+          <w:bCs/>
+          <w:sz w:val="24"/>
+          <w:szCs w:val="24"/>
+          <w:lang w:val="en-AU" w:eastAsia="ja-JP"/>
+        </w:rPr>
+        <w:br/>
+      </w:r>
+      <w:r>
+        <w:rPr>
+          <w:bCs/>
+          <w:sz w:val="24"/>
+          <w:szCs w:val="24"/>
+          <w:lang w:val="en-AU" w:eastAsia="ja-JP"/>
+        </w:rPr>
+        <w:t xml:space="preserve">In the past, I’ve edited HTML themes for sites like </w:t>
+      </w:r>
+      <w:proofErr w:type="spellStart"/>
+      <w:r>
+        <w:rPr>
+          <w:bCs/>
+          <w:sz w:val="24"/>
+          <w:szCs w:val="24"/>
+          <w:lang w:val="en-AU" w:eastAsia="ja-JP"/>
+        </w:rPr>
+        <w:t>MySpace</w:t>
+      </w:r>
+      <w:proofErr w:type="spellEnd"/>
+      <w:r>
+        <w:rPr>
+          <w:bCs/>
+          <w:sz w:val="24"/>
+          <w:szCs w:val="24"/>
+          <w:lang w:val="en-AU" w:eastAsia="ja-JP"/>
+        </w:rPr>
+        <w:t xml:space="preserve"> and later Tumblr. I always liked making changes to suit my style. This, along with research and </w:t>
+      </w:r>
+      <w:r>
+        <w:rPr>
+          <w:bCs/>
+          <w:sz w:val="24"/>
+          <w:szCs w:val="24"/>
+          <w:lang w:val="en-AU" w:eastAsia="ja-JP"/>
+        </w:rPr>
+        <w:t>the Burning Glass data from A2 made me realise I would really enjoy being a web developer and graphic designer.</w:t>
+      </w:r>
+    </w:p>
+    <w:p>
+      <w:pPr>
+        <w:pStyle w:val="NoSpacing"/>
+        <w:rPr>
+          <w:bCs/>
+          <w:sz w:val="24"/>
+          <w:szCs w:val="24"/>
+          <w:lang w:val="en-AU" w:eastAsia="ja-JP"/>
+        </w:rPr>
+      </w:pPr>
+    </w:p>
+    <w:p>
+      <w:pPr>
+        <w:pStyle w:val="NoSpacing"/>
+        <w:rPr>
+          <w:bCs/>
+          <w:sz w:val="24"/>
+          <w:szCs w:val="24"/>
+          <w:lang w:val="en-AU" w:eastAsia="ja-JP"/>
+        </w:rPr>
+      </w:pPr>
+      <w:r>
+        <w:rPr>
+          <w:bCs/>
+          <w:sz w:val="24"/>
+          <w:szCs w:val="24"/>
+          <w:lang w:val="en-AU" w:eastAsia="ja-JP"/>
+        </w:rPr>
+        <w:t xml:space="preserve">Completing </w:t>
+      </w:r>
+      <w:r>
+        <w:rPr>
+          <w:bCs/>
+          <w:sz w:val="24"/>
+          <w:szCs w:val="24"/>
+          <w:lang w:val="en-AU" w:eastAsia="ja-JP"/>
+        </w:rPr>
+        <w:t xml:space="preserve">the Bachelor of Information Technology at RMIT is my number one aim at the moment. </w:t>
+      </w:r>
+      <w:r>
+        <w:rPr>
+          <w:bCs/>
+          <w:sz w:val="24"/>
+          <w:szCs w:val="24"/>
+          <w:lang w:val="en-AU" w:eastAsia="ja-JP"/>
+        </w:rPr>
+        <w:t>While</w:t>
+      </w:r>
+      <w:r>
+        <w:rPr>
+          <w:bCs/>
+          <w:sz w:val="24"/>
+          <w:szCs w:val="24"/>
+          <w:lang w:val="en-AU" w:eastAsia="ja-JP"/>
+        </w:rPr>
+        <w:t xml:space="preserve"> completing my Bachelor, I am aiming to build up a portfolio of web design and development. Following my studies, I hope to work remotely, freelancing web development</w:t>
+      </w:r>
+      <w:r>
+        <w:rPr>
+          <w:bCs/>
+          <w:sz w:val="24"/>
+          <w:szCs w:val="24"/>
+          <w:lang w:val="en-AU" w:eastAsia="ja-JP"/>
+        </w:rPr>
+        <w:t xml:space="preserve"> and design</w:t>
+      </w:r>
+      <w:r>
+        <w:rPr>
+          <w:bCs/>
+          <w:sz w:val="24"/>
+          <w:szCs w:val="24"/>
+          <w:lang w:val="en-AU" w:eastAsia="ja-JP"/>
+        </w:rPr>
+        <w:t xml:space="preserve">. I see this as more of a possibility rather than working for a company as the ‘gig economy’ is massive in the field of design. </w:t>
+      </w:r>
     </w:p>
     <w:p>
       <w:pPr>
@@ -1081,6 +1295,7 @@
           <w:szCs w:val="24"/>
           <w:lang w:val="en-AU" w:eastAsia="ja-JP"/>
         </w:rPr>
+        <w:lastRenderedPageBreak/>
         <w:t>Throughout my time studying, I hope to gain first hand work experie</w:t>
       </w:r>
       <w:r>
@@ -1177,17 +1392,7 @@
           <w:szCs w:val="24"/>
           <w:lang w:val="en-AU" w:eastAsia="ja-JP"/>
         </w:rPr>
-        <w:t xml:space="preserve">Having been successful as Tech Lead, I would look to move into an Engineering Management role where I would look to build processes for teams, champion product thinking and provide </w:t>
-      </w:r>
-      <w:r>
-        <w:rPr>
-          <w:rFonts w:cstheme="minorHAnsi"/>
-          <w:sz w:val="24"/>
-          <w:szCs w:val="24"/>
-          <w:lang w:val="en-AU" w:eastAsia="ja-JP"/>
-        </w:rPr>
-        <w:lastRenderedPageBreak/>
-        <w:t>technical leadership.  After approx.</w:t>
+        <w:t>Having been successful as Tech Lead, I would look to move into an Engineering Management role where I would look to build processes for teams, champion product thinking and provide technical leadership.  After approx.</w:t>
       </w:r>
       <w:r>
         <w:rPr>
@@ -1205,7 +1410,27 @@
           <w:szCs w:val="24"/>
           <w:lang w:val="en-AU" w:eastAsia="ja-JP"/>
         </w:rPr>
-        <w:t xml:space="preserve"> years’ experience, I may look to get a role as the CTO where I would be in charge of the organisations technical needs and R&amp;D. </w:t>
+        <w:t xml:space="preserve"> years’ experience, I may look to get a role as the CTO where I would be in charge of the </w:t>
+      </w:r>
+      <w:proofErr w:type="gramStart"/>
+      <w:r>
+        <w:rPr>
+          <w:rFonts w:cstheme="minorHAnsi"/>
+          <w:sz w:val="24"/>
+          <w:szCs w:val="24"/>
+          <w:lang w:val="en-AU" w:eastAsia="ja-JP"/>
+        </w:rPr>
+        <w:t>organisations</w:t>
+      </w:r>
+      <w:proofErr w:type="gramEnd"/>
+      <w:r>
+        <w:rPr>
+          <w:rFonts w:cstheme="minorHAnsi"/>
+          <w:sz w:val="24"/>
+          <w:szCs w:val="24"/>
+          <w:lang w:val="en-AU" w:eastAsia="ja-JP"/>
+        </w:rPr>
+        <w:t xml:space="preserve"> technical needs and R&amp;D. </w:t>
       </w:r>
     </w:p>
     <w:p>
@@ -1346,6 +1571,7 @@
     <w:lsdException w:name="HTML Sample" w:semiHidden="1" w:unhideWhenUsed="1"/>
     <w:lsdException w:name="HTML Typewriter" w:semiHidden="1" w:unhideWhenUsed="1"/>
     <w:lsdException w:name="HTML Variable" w:semiHidden="1" w:unhideWhenUsed="1"/>
+    <w:lsdException w:name="Normal Table" w:semiHidden="1" w:unhideWhenUsed="1"/>
     <w:lsdException w:name="annotation subject" w:semiHidden="1" w:unhideWhenUsed="1"/>
     <w:lsdException w:name="No List" w:semiHidden="1" w:unhideWhenUsed="1"/>
     <w:lsdException w:name="Outline List 1" w:semiHidden="1" w:unhideWhenUsed="1"/>
@@ -1388,8 +1614,11 @@
     <w:lsdException w:name="Table Contemporary" w:semiHidden="1" w:unhideWhenUsed="1"/>
     <w:lsdException w:name="Table Elegant" w:semiHidden="1" w:unhideWhenUsed="1"/>
     <w:lsdException w:name="Table Professional" w:semiHidden="1" w:unhideWhenUsed="1"/>
+    <w:lsdException w:name="Table Subtle 1" w:semiHidden="1" w:unhideWhenUsed="1"/>
     <w:lsdException w:name="Table Subtle 2" w:semiHidden="1" w:unhideWhenUsed="1"/>
     <w:lsdException w:name="Table Web 1" w:semiHidden="1" w:unhideWhenUsed="1"/>
+    <w:lsdException w:name="Table Web 2" w:semiHidden="1" w:unhideWhenUsed="1"/>
+    <w:lsdException w:name="Table Web 3" w:semiHidden="1" w:unhideWhenUsed="1"/>
     <w:lsdException w:name="Balloon Text" w:semiHidden="1" w:unhideWhenUsed="1"/>
     <w:lsdException w:name="Table Grid" w:uiPriority="39"/>
     <w:lsdException w:name="Table Theme" w:semiHidden="1" w:unhideWhenUsed="1"/>

</xml_diff>

<commit_message>
Updates to many reports
</commit_message>
<xml_diff>
--- a/ReportContent/CareerPlans.docx
+++ b/ReportContent/CareerPlans.docx
@@ -336,15 +336,7 @@
         <w:t>Oliver</w:t>
       </w:r>
       <w:r>
-        <w:t xml:space="preserve">: My ideal job has not changed after reading the Burning Glass Technologies data. My goal is to be a Game Developer/Software Engineer. After seeing the </w:t>
-      </w:r>
-      <w:proofErr w:type="gramStart"/>
-      <w:r>
-        <w:t>data</w:t>
-      </w:r>
-      <w:proofErr w:type="gramEnd"/>
-      <w:r>
-        <w:t xml:space="preserve"> I have noticed that a lot of the higher up skill sets are related to skills I believe a software engineer should have and a skills that employers are looking for, leading me to believe following my career choice could create amazing opportunities in the future. Therefore, I am not changing my ideal job and do not believe it is changing any time soon.</w:t>
+        <w:t>: My ideal job has not changed after reading the Burning Glass Technologies data. My goal is to be a Game Developer/Software Engineer. After seeing the data I have noticed that a lot of the higher up skill sets are related to skills I believe a software engineer should have and a skills that employers are looking for, leading me to believe following my career choice could create amazing opportunities in the future. Therefore, I am not changing my ideal job and do not believe it is changing any time soon.</w:t>
       </w:r>
     </w:p>
     <w:p>
@@ -567,7 +559,25 @@
           <w:szCs w:val="24"/>
           <w:lang w:val="en-AU" w:eastAsia="ja-JP"/>
         </w:rPr>
-        <w:t xml:space="preserve">In the past few weeks, and through a large amount of additional research, I have come to realise that the scope of my initial career plan is a lot larger than the steps that make up its parts. Such a position requires earning merit through years of experience in previous, relevant, positions, a thorough </w:t>
+        <w:t>In the past few weeks, and through a large amount of additional research, I have come to realise that the scope of my initial career plan is a lot larger than the steps that make up its parts. Such a position requires earn</w:t>
+      </w:r>
+      <w:r>
+        <w:rPr>
+          <w:bCs/>
+          <w:sz w:val="24"/>
+          <w:szCs w:val="24"/>
+          <w:lang w:val="en-AU" w:eastAsia="ja-JP"/>
+        </w:rPr>
+        <w:t>t</w:t>
+      </w:r>
+      <w:r>
+        <w:rPr>
+          <w:bCs/>
+          <w:sz w:val="24"/>
+          <w:szCs w:val="24"/>
+          <w:lang w:val="en-AU" w:eastAsia="ja-JP"/>
+        </w:rPr>
+        <w:t xml:space="preserve"> merit through years of experience in previous, relevant, positions, a thorough </w:t>
       </w:r>
       <w:r>
         <w:rPr>
@@ -715,7 +725,25 @@
           <w:szCs w:val="24"/>
           <w:lang w:val="en-AU" w:eastAsia="ja-JP"/>
         </w:rPr>
-        <w:t xml:space="preserve">local, cloud and database network solutions but my interests suddenly changed, which they already have dramatically, then I would only have specialised skills in one field.  </w:t>
+        <w:t xml:space="preserve">local, cloud and database network solutions but my interests suddenly changed, which they already have dramatically, then I would only have specialised skills in </w:t>
+      </w:r>
+      <w:r>
+        <w:rPr>
+          <w:bCs/>
+          <w:sz w:val="24"/>
+          <w:szCs w:val="24"/>
+          <w:lang w:val="en-AU" w:eastAsia="ja-JP"/>
+        </w:rPr>
+        <w:t xml:space="preserve">only </w:t>
+      </w:r>
+      <w:r>
+        <w:rPr>
+          <w:bCs/>
+          <w:sz w:val="24"/>
+          <w:szCs w:val="24"/>
+          <w:lang w:val="en-AU" w:eastAsia="ja-JP"/>
+        </w:rPr>
+        <w:t xml:space="preserve">one field.  </w:t>
       </w:r>
     </w:p>
     <w:p>
@@ -782,7 +810,25 @@
           <w:szCs w:val="24"/>
           <w:lang w:val="en-AU" w:eastAsia="ja-JP"/>
         </w:rPr>
-        <w:t>learning how to and offering to create web apps for people, mostly for experience, but I will refine my ability to do that and hopefully open doorways, maybe.</w:t>
+        <w:t xml:space="preserve">learning how to and offering to create web apps for people, mostly for experience, but I will refine my ability to do that and hopefully open doorways, </w:t>
+      </w:r>
+      <w:r>
+        <w:rPr>
+          <w:bCs/>
+          <w:sz w:val="24"/>
+          <w:szCs w:val="24"/>
+          <w:lang w:val="en-AU" w:eastAsia="ja-JP"/>
+        </w:rPr>
+        <w:t>possibly</w:t>
+      </w:r>
+      <w:r>
+        <w:rPr>
+          <w:bCs/>
+          <w:sz w:val="24"/>
+          <w:szCs w:val="24"/>
+          <w:lang w:val="en-AU" w:eastAsia="ja-JP"/>
+        </w:rPr>
+        <w:t>.</w:t>
       </w:r>
     </w:p>
     <w:p>
@@ -1410,7 +1456,7 @@
           <w:szCs w:val="24"/>
           <w:lang w:val="en-AU" w:eastAsia="ja-JP"/>
         </w:rPr>
-        <w:t xml:space="preserve"> years’ experience, I may look to get a role as the CTO where I would be in charge of the </w:t>
+        <w:t xml:space="preserve"> years’ experience, I may look to get a role as the CTO where I would </w:t>
       </w:r>
       <w:proofErr w:type="gramStart"/>
       <w:r>
@@ -1420,9 +1466,27 @@
           <w:szCs w:val="24"/>
           <w:lang w:val="en-AU" w:eastAsia="ja-JP"/>
         </w:rPr>
-        <w:t>organisations</w:t>
+        <w:t>be in charge of</w:t>
       </w:r>
       <w:proofErr w:type="gramEnd"/>
+      <w:r>
+        <w:rPr>
+          <w:rFonts w:cstheme="minorHAnsi"/>
+          <w:sz w:val="24"/>
+          <w:szCs w:val="24"/>
+          <w:lang w:val="en-AU" w:eastAsia="ja-JP"/>
+        </w:rPr>
+        <w:t xml:space="preserve"> the </w:t>
+      </w:r>
+      <w:r>
+        <w:rPr>
+          <w:rFonts w:cstheme="minorHAnsi"/>
+          <w:sz w:val="24"/>
+          <w:szCs w:val="24"/>
+          <w:lang w:val="en-AU" w:eastAsia="ja-JP"/>
+        </w:rPr>
+        <w:t>organisation’s</w:t>
+      </w:r>
       <w:r>
         <w:rPr>
           <w:rFonts w:cstheme="minorHAnsi"/>

</xml_diff>

<commit_message>
Connor's career plan finally added, sorry I took so long!
</commit_message>
<xml_diff>
--- a/ReportContent/CareerPlans.docx
+++ b/ReportContent/CareerPlans.docx
@@ -486,8 +486,258 @@
       <w:pPr>
         <w:pStyle w:val="NoSpacing"/>
         <w:rPr>
-          <w:sz w:val="40"/>
-          <w:szCs w:val="40"/>
+          <w:sz w:val="24"/>
+          <w:szCs w:val="24"/>
+          <w:lang w:val="en-AU" w:eastAsia="ja-JP"/>
+        </w:rPr>
+      </w:pPr>
+      <w:r>
+        <w:rPr>
+          <w:sz w:val="24"/>
+          <w:szCs w:val="24"/>
+          <w:lang w:val="en-AU" w:eastAsia="ja-JP"/>
+        </w:rPr>
+        <w:t xml:space="preserve">Over the course of </w:t>
+      </w:r>
+      <w:r>
+        <w:rPr>
+          <w:sz w:val="24"/>
+          <w:szCs w:val="24"/>
+          <w:lang w:val="en-AU" w:eastAsia="ja-JP"/>
+        </w:rPr>
+        <w:t>this</w:t>
+      </w:r>
+      <w:r>
+        <w:rPr>
+          <w:sz w:val="24"/>
+          <w:szCs w:val="24"/>
+          <w:lang w:val="en-AU" w:eastAsia="ja-JP"/>
+        </w:rPr>
+        <w:t xml:space="preserve"> unit I have learnt a great deal of information </w:t>
+      </w:r>
+      <w:r>
+        <w:rPr>
+          <w:sz w:val="24"/>
+          <w:szCs w:val="24"/>
+          <w:lang w:val="en-AU" w:eastAsia="ja-JP"/>
+        </w:rPr>
+        <w:t>about IT, and I have really enjoyed the process of coding my own website for the first assignment, as well as connecting with like-minded people in our field of study. My end goal for my job hasn’t changed, as I would still really enjoy being a multiplayer gameplay engineer, as games have been a passion of mine since I was very young.</w:t>
+      </w:r>
+      <w:r>
+        <w:rPr>
+          <w:sz w:val="24"/>
+          <w:szCs w:val="24"/>
+          <w:lang w:val="en-AU" w:eastAsia="ja-JP"/>
+        </w:rPr>
+        <w:t xml:space="preserve"> </w:t>
+      </w:r>
+      <w:r>
+        <w:rPr>
+          <w:sz w:val="24"/>
+          <w:szCs w:val="24"/>
+          <w:lang w:val="en-AU" w:eastAsia="ja-JP"/>
+        </w:rPr>
+        <w:t xml:space="preserve">Moving to a rural area 2 years ago, and not having access to high speed internet has really driven my passion to try to figure out the </w:t>
+      </w:r>
+      <w:proofErr w:type="spellStart"/>
+      <w:r>
+        <w:rPr>
+          <w:sz w:val="24"/>
+          <w:szCs w:val="24"/>
+          <w:lang w:val="en-AU" w:eastAsia="ja-JP"/>
+        </w:rPr>
+        <w:t>netcode</w:t>
+      </w:r>
+      <w:proofErr w:type="spellEnd"/>
+      <w:r>
+        <w:rPr>
+          <w:sz w:val="24"/>
+          <w:szCs w:val="24"/>
+          <w:lang w:val="en-AU" w:eastAsia="ja-JP"/>
+        </w:rPr>
+        <w:t xml:space="preserve"> of games and ways to improve upon this, for those that don’t have access to fast internet.</w:t>
+      </w:r>
+      <w:r>
+        <w:rPr>
+          <w:sz w:val="24"/>
+          <w:szCs w:val="24"/>
+          <w:lang w:val="en-AU" w:eastAsia="ja-JP"/>
+        </w:rPr>
+        <w:t xml:space="preserve"> There are an</w:t>
+      </w:r>
+      <w:r>
+        <w:rPr>
+          <w:sz w:val="24"/>
+          <w:szCs w:val="24"/>
+          <w:lang w:val="en-AU" w:eastAsia="ja-JP"/>
+        </w:rPr>
+        <w:t xml:space="preserve"> endless amount of possibilit</w:t>
+      </w:r>
+      <w:r>
+        <w:rPr>
+          <w:sz w:val="24"/>
+          <w:szCs w:val="24"/>
+          <w:lang w:val="en-AU" w:eastAsia="ja-JP"/>
+        </w:rPr>
+        <w:t>ies</w:t>
+      </w:r>
+      <w:r>
+        <w:rPr>
+          <w:sz w:val="24"/>
+          <w:szCs w:val="24"/>
+          <w:lang w:val="en-AU" w:eastAsia="ja-JP"/>
+        </w:rPr>
+        <w:t xml:space="preserve"> for job opportunities, and I’m sure over the course of my study I may change my plan, as new interesting technologies are released, but as of now I’d love to purse being a game engineer.</w:t>
+      </w:r>
+    </w:p>
+    <w:p>
+      <w:pPr>
+        <w:pStyle w:val="NoSpacing"/>
+        <w:rPr>
+          <w:sz w:val="24"/>
+          <w:szCs w:val="24"/>
+          <w:lang w:val="en-AU" w:eastAsia="ja-JP"/>
+        </w:rPr>
+      </w:pPr>
+    </w:p>
+    <w:p>
+      <w:pPr>
+        <w:pStyle w:val="NoSpacing"/>
+        <w:rPr>
+          <w:sz w:val="24"/>
+          <w:szCs w:val="24"/>
+          <w:lang w:val="en-AU" w:eastAsia="ja-JP"/>
+        </w:rPr>
+      </w:pPr>
+      <w:r>
+        <w:rPr>
+          <w:sz w:val="24"/>
+          <w:szCs w:val="24"/>
+          <w:lang w:val="en-AU" w:eastAsia="ja-JP"/>
+        </w:rPr>
+        <w:t xml:space="preserve">My goal is to finish my university </w:t>
+      </w:r>
+      <w:r>
+        <w:rPr>
+          <w:sz w:val="24"/>
+          <w:szCs w:val="24"/>
+          <w:lang w:val="en-AU" w:eastAsia="ja-JP"/>
+        </w:rPr>
+        <w:t>degree</w:t>
+      </w:r>
+      <w:r>
+        <w:rPr>
+          <w:sz w:val="24"/>
+          <w:szCs w:val="24"/>
+          <w:lang w:val="en-AU" w:eastAsia="ja-JP"/>
+        </w:rPr>
+        <w:t xml:space="preserve"> within the next 3 years, and then </w:t>
+      </w:r>
+      <w:r>
+        <w:rPr>
+          <w:sz w:val="24"/>
+          <w:szCs w:val="24"/>
+          <w:lang w:val="en-AU" w:eastAsia="ja-JP"/>
+        </w:rPr>
+        <w:t>start working for</w:t>
+      </w:r>
+      <w:r>
+        <w:rPr>
+          <w:sz w:val="24"/>
+          <w:szCs w:val="24"/>
+          <w:lang w:val="en-AU" w:eastAsia="ja-JP"/>
+        </w:rPr>
+        <w:t xml:space="preserve"> an indie game development studio, </w:t>
+      </w:r>
+      <w:r>
+        <w:rPr>
+          <w:sz w:val="24"/>
+          <w:szCs w:val="24"/>
+          <w:lang w:val="en-AU" w:eastAsia="ja-JP"/>
+        </w:rPr>
+        <w:t>with working with one of the</w:t>
+      </w:r>
+      <w:r>
+        <w:rPr>
+          <w:sz w:val="24"/>
+          <w:szCs w:val="24"/>
+          <w:lang w:val="en-AU" w:eastAsia="ja-JP"/>
+        </w:rPr>
+        <w:t xml:space="preserve"> big guys like </w:t>
+      </w:r>
+      <w:r>
+        <w:rPr>
+          <w:sz w:val="24"/>
+          <w:szCs w:val="24"/>
+          <w:lang w:val="en-AU" w:eastAsia="ja-JP"/>
+        </w:rPr>
+        <w:t>Valve</w:t>
+      </w:r>
+      <w:r>
+        <w:rPr>
+          <w:sz w:val="24"/>
+          <w:szCs w:val="24"/>
+          <w:lang w:val="en-AU" w:eastAsia="ja-JP"/>
+        </w:rPr>
+        <w:t xml:space="preserve"> being my end goal</w:t>
+      </w:r>
+      <w:r>
+        <w:rPr>
+          <w:sz w:val="24"/>
+          <w:szCs w:val="24"/>
+          <w:lang w:val="en-AU" w:eastAsia="ja-JP"/>
+        </w:rPr>
+        <w:t>.</w:t>
+      </w:r>
+      <w:r>
+        <w:rPr>
+          <w:sz w:val="24"/>
+          <w:szCs w:val="24"/>
+          <w:lang w:val="en-AU" w:eastAsia="ja-JP"/>
+        </w:rPr>
+        <w:t xml:space="preserve"> I’m prepared to work my way up from small places in the companies, to build my portfolio and be able to tackle bigger projects</w:t>
+      </w:r>
+      <w:r>
+        <w:rPr>
+          <w:sz w:val="24"/>
+          <w:szCs w:val="24"/>
+          <w:lang w:val="en-AU" w:eastAsia="ja-JP"/>
+        </w:rPr>
+        <w:t>.</w:t>
+      </w:r>
+      <w:r>
+        <w:rPr>
+          <w:sz w:val="24"/>
+          <w:szCs w:val="24"/>
+          <w:lang w:val="en-AU" w:eastAsia="ja-JP"/>
+        </w:rPr>
+        <w:t xml:space="preserve"> </w:t>
+      </w:r>
+      <w:r>
+        <w:rPr>
+          <w:sz w:val="24"/>
+          <w:szCs w:val="24"/>
+          <w:lang w:val="en-AU" w:eastAsia="ja-JP"/>
+        </w:rPr>
+        <w:t xml:space="preserve">I understand that it will take me years to develop my skills before I am able to work with the big game development companies, but I am confident in my ability to do this. </w:t>
+      </w:r>
+    </w:p>
+    <w:p>
+      <w:pPr>
+        <w:pStyle w:val="NoSpacing"/>
+        <w:rPr>
+          <w:sz w:val="24"/>
+          <w:szCs w:val="24"/>
+          <w:lang w:val="en-AU" w:eastAsia="ja-JP"/>
+        </w:rPr>
+      </w:pPr>
+    </w:p>
+    <w:p>
+      <w:pPr>
+        <w:pStyle w:val="NoSpacing"/>
+        <w:rPr>
+          <w:sz w:val="24"/>
+          <w:szCs w:val="24"/>
           <w:lang w:val="en-AU" w:eastAsia="ja-JP"/>
         </w:rPr>
       </w:pPr>
@@ -705,7 +955,17 @@
           <w:szCs w:val="24"/>
           <w:lang w:val="en-AU" w:eastAsia="ja-JP"/>
         </w:rPr>
-        <w:t xml:space="preserve">local, cloud and database network solutions but my interests suddenly changed, which they already have dramatically, then I would only have specialised skills in one field.  </w:t>
+        <w:t xml:space="preserve">local, cloud and </w:t>
+      </w:r>
+      <w:r>
+        <w:rPr>
+          <w:bCs/>
+          <w:sz w:val="24"/>
+          <w:szCs w:val="24"/>
+          <w:lang w:val="en-AU" w:eastAsia="ja-JP"/>
+        </w:rPr>
+        <w:lastRenderedPageBreak/>
+        <w:t xml:space="preserve">database network solutions but my interests suddenly changed, which they already have dramatically, then I would only have specialised skills in one field.  </w:t>
       </w:r>
     </w:p>
     <w:p>
@@ -1486,7 +1746,11 @@
     </w:p>
     <w:p>
       <w:r>
-        <w:t xml:space="preserve">Throughout the process of completing both A1 and A2, we have been given the chance to put more research into the ideal jobs of each group member, and how they are seen by demand form employers, and what required skills are ranked by demand from employers. This allows us to see how our ideal jobs are ranked in the view of employers and can help us adjust our ideal jobs if needed. </w:t>
+        <w:t xml:space="preserve">Throughout the process of completing both A1 and A2, we have been given the chance to put more research into the ideal jobs of each group member, and how they are seen by demand form employers, </w:t>
+      </w:r>
+      <w:r>
+        <w:lastRenderedPageBreak/>
+        <w:t xml:space="preserve">and what required skills are ranked by demand from employers. This allows us to see how our ideal jobs are ranked in the view of employers and can help us adjust our ideal jobs if needed. </w:t>
       </w:r>
     </w:p>
     <w:p>
@@ -1508,13 +1772,7 @@
     </w:p>
     <w:p>
       <w:r>
-        <w:t xml:space="preserve">Software Engineer was chosen as an ideal job both by members Vanessa and Oliver. The </w:t>
-      </w:r>
-      <w:r>
-        <w:t>Burning Glass Technologies data</w:t>
-      </w:r>
-      <w:r>
-        <w:t xml:space="preserve"> provided in A2 had every team member looking at how </w:t>
+        <w:t xml:space="preserve">Software Engineer was chosen as an ideal job both by members Vanessa and Oliver. The Burning Glass Technologies data provided in A2 had every team member looking at how </w:t>
       </w:r>
       <w:r>
         <w:t>their</w:t>
@@ -1540,11 +1798,7 @@
         <w:t xml:space="preserve">Systems Manager is a position that can take many years of hard work and experience to get. Corbin has realized this after completing A1 and A2 and has thought hard about changing his career plans accordingly. </w:t>
       </w:r>
       <w:r>
-        <w:t xml:space="preserve">Still wanting to work with databases or big data as a developer or administrator, he has divided his career plan into steps to make it look and be more achievable. After already noticing a slight change of interest in databases, he sees the importance of variety and had decided to potentially pursue </w:t>
-      </w:r>
-      <w:r>
-        <w:lastRenderedPageBreak/>
-        <w:t>more generic programming or development related job titles. This allows him to pursue a career in technology and have a variety of experience instead of only working with databases and he was to lose interest.</w:t>
+        <w:t>Still wanting to work with databases or big data as a developer or administrator, he has divided his career plan into steps to make it look and be more achievable. After already noticing a slight change of interest in databases, he sees the importance of variety and had decided to potentially pursue more generic programming or development related job titles. This allows him to pursue a career in technology and have a variety of experience instead of only working with databases and he was to lose interest.</w:t>
       </w:r>
     </w:p>
     <w:p>
@@ -1554,13 +1808,7 @@
     </w:p>
     <w:p>
       <w:r>
-        <w:t>After studying the</w:t>
-      </w:r>
-      <w:r>
-        <w:t xml:space="preserve"> Burning Glass Technologies data provided in A2</w:t>
-      </w:r>
-      <w:r>
-        <w:t>, Connor who aspired to be a multiplayer gameplay engineer has found two job titles that fit similarly into the category. Connor has noticed they both are ranked high and have similar skill sets, thus reassuring him that multiplayer gameplay engineer is still his ideal job.</w:t>
+        <w:t>After studying the Burning Glass Technologies data provided in A2, Connor who aspired to be a multiplayer gameplay engineer has found two job titles that fit similarly into the category. Connor has noticed they both are ranked high and have similar skill sets, thus reassuring him that multiplayer gameplay engineer is still his ideal job.</w:t>
       </w:r>
     </w:p>
     <w:p>

</xml_diff>